<commit_message>
Lab2. Report minor fixes
</commit_message>
<xml_diff>
--- a/Lab2/ReportLab2.docx
+++ b/Lab2/ReportLab2.docx
@@ -893,6 +893,86 @@
         </w:rPr>
         <w:t>і. Зробимо базову структуру для нашої таблиці та запишемо необхідні дані у відповідні клітинки</w:t>
       </w:r>
+      <w:r>
+        <w:rPr>
+          <w:rFonts w:ascii="Times New Roman" w:hAnsi="Times New Roman"/>
+          <w:sz w:val="28"/>
+          <w:szCs w:val="28"/>
+          <w:lang w:val="ru-RU"/>
+        </w:rPr>
+        <w:t>. В цбому випадку ми використали атрибут «</w:t>
+      </w:r>
+      <w:r>
+        <w:rPr>
+          <w:rFonts w:ascii="Times New Roman" w:hAnsi="Times New Roman"/>
+          <w:sz w:val="28"/>
+          <w:szCs w:val="28"/>
+          <w:lang w:val="en-US"/>
+        </w:rPr>
+        <w:t>rowspan</w:t>
+      </w:r>
+      <w:r>
+        <w:rPr>
+          <w:rFonts w:ascii="Times New Roman" w:hAnsi="Times New Roman"/>
+          <w:sz w:val="28"/>
+          <w:szCs w:val="28"/>
+          <w:lang w:val="ru-RU"/>
+        </w:rPr>
+        <w:t>»</w:t>
+      </w:r>
+      <w:r>
+        <w:rPr>
+          <w:rFonts w:ascii="Times New Roman" w:hAnsi="Times New Roman"/>
+          <w:sz w:val="28"/>
+          <w:szCs w:val="28"/>
+          <w:lang w:val="ru-RU"/>
+        </w:rPr>
+        <w:t xml:space="preserve"> </w:t>
+      </w:r>
+      <w:r>
+        <w:rPr>
+          <w:rFonts w:ascii="Times New Roman" w:hAnsi="Times New Roman"/>
+          <w:sz w:val="28"/>
+          <w:szCs w:val="28"/>
+          <w:lang w:val="ru-RU"/>
+        </w:rPr>
+        <w:t>та «</w:t>
+      </w:r>
+      <w:r>
+        <w:rPr>
+          <w:rFonts w:ascii="Times New Roman" w:hAnsi="Times New Roman"/>
+          <w:sz w:val="28"/>
+          <w:szCs w:val="28"/>
+          <w:lang w:val="en-US"/>
+        </w:rPr>
+        <w:t>colspan</w:t>
+      </w:r>
+      <w:r>
+        <w:rPr>
+          <w:rFonts w:ascii="Times New Roman" w:hAnsi="Times New Roman"/>
+          <w:sz w:val="28"/>
+          <w:szCs w:val="28"/>
+          <w:lang w:val="ru-RU"/>
+        </w:rPr>
+        <w:t>»</w:t>
+      </w:r>
+      <w:r>
+        <w:rPr>
+          <w:rFonts w:ascii="Times New Roman" w:hAnsi="Times New Roman"/>
+          <w:sz w:val="28"/>
+          <w:szCs w:val="28"/>
+          <w:lang w:val="ru-RU"/>
+        </w:rPr>
+        <w:t xml:space="preserve"> </w:t>
+      </w:r>
+      <w:r>
+        <w:rPr>
+          <w:rFonts w:ascii="Times New Roman" w:hAnsi="Times New Roman"/>
+          <w:sz w:val="28"/>
+          <w:szCs w:val="28"/>
+        </w:rPr>
+        <w:t>які дозволяють роширювати клитинку в висоту чи ширину займаючи місце іншої клітинки.</w:t>
+      </w:r>
     </w:p>
     <w:p>
       <w:pPr>
@@ -910,9 +990,9 @@
           <w:szCs w:val="28"/>
         </w:rPr>
         <w:drawing>
-          <wp:inline distT="0" distB="0" distL="0" distR="0" wp14:anchorId="2D601FB1" wp14:editId="008BA4C5">
-            <wp:extent cx="3233596" cy="2959838"/>
-            <wp:effectExtent l="152400" t="152400" r="367030" b="354965"/>
+          <wp:inline distT="0" distB="0" distL="0" distR="0" wp14:anchorId="2D601FB1" wp14:editId="2E02EF55">
+            <wp:extent cx="2955145" cy="2504323"/>
+            <wp:effectExtent l="152400" t="152400" r="360045" b="353695"/>
             <wp:docPr id="4" name="Рисунок 4"/>
             <wp:cNvGraphicFramePr>
               <a:graphicFrameLocks xmlns:a="http://schemas.openxmlformats.org/drawingml/2006/main" noChangeAspect="1"/>
@@ -924,16 +1004,15 @@
                     <pic:cNvPr id="1" name=""/>
                     <pic:cNvPicPr/>
                   </pic:nvPicPr>
-                  <pic:blipFill>
+                  <pic:blipFill rotWithShape="1">
                     <a:blip r:embed="rId9"/>
-                    <a:stretch>
-                      <a:fillRect/>
-                    </a:stretch>
+                    <a:srcRect l="8589" t="10147" b="5223"/>
+                    <a:stretch/>
                   </pic:blipFill>
-                  <pic:spPr>
+                  <pic:spPr bwMode="auto">
                     <a:xfrm>
                       <a:off x="0" y="0"/>
-                      <a:ext cx="3247407" cy="2972480"/>
+                      <a:ext cx="2968511" cy="2515650"/>
                     </a:xfrm>
                     <a:prstGeom prst="rect">
                       <a:avLst/>
@@ -948,6 +1027,11 @@
                         </a:srgbClr>
                       </a:outerShdw>
                     </a:effectLst>
+                    <a:extLst>
+                      <a:ext uri="{53640926-AAD7-44D8-BBD7-CCE9431645EC}">
+                        <a14:shadowObscured xmlns:a14="http://schemas.microsoft.com/office/drawing/2010/main"/>
+                      </a:ext>
+                    </a:extLst>
                   </pic:spPr>
                 </pic:pic>
               </a:graphicData>
@@ -962,7 +1046,7 @@
           <w:rFonts w:ascii="Times New Roman" w:hAnsi="Times New Roman"/>
           <w:sz w:val="28"/>
           <w:szCs w:val="28"/>
-          <w:lang w:val="ru-RU"/>
+          <w:lang w:val="en-US"/>
         </w:rPr>
       </w:pPr>
       <w:r>
@@ -1036,6 +1120,140 @@
         </w:rPr>
         <w:t>&gt;</w:t>
       </w:r>
+      <w:r>
+        <w:rPr>
+          <w:rFonts w:ascii="Times New Roman" w:hAnsi="Times New Roman"/>
+          <w:sz w:val="28"/>
+          <w:szCs w:val="28"/>
+          <w:lang w:val="ru-RU"/>
+        </w:rPr>
+        <w:t xml:space="preserve">. Замалюємо фон таблиці за допомогою </w:t>
+      </w:r>
+      <w:r>
+        <w:rPr>
+          <w:rFonts w:ascii="Times New Roman" w:hAnsi="Times New Roman"/>
+          <w:sz w:val="28"/>
+          <w:szCs w:val="28"/>
+          <w:lang w:val="en-US"/>
+        </w:rPr>
+        <w:t>backgroung</w:t>
+      </w:r>
+      <w:r>
+        <w:rPr>
+          <w:rFonts w:ascii="Times New Roman" w:hAnsi="Times New Roman"/>
+          <w:sz w:val="28"/>
+          <w:szCs w:val="28"/>
+          <w:lang w:val="ru-RU"/>
+        </w:rPr>
+        <w:t>-</w:t>
+      </w:r>
+      <w:r>
+        <w:rPr>
+          <w:rFonts w:ascii="Times New Roman" w:hAnsi="Times New Roman"/>
+          <w:sz w:val="28"/>
+          <w:szCs w:val="28"/>
+          <w:lang w:val="en-US"/>
+        </w:rPr>
+        <w:t>color</w:t>
+      </w:r>
+      <w:r>
+        <w:rPr>
+          <w:rFonts w:ascii="Times New Roman" w:hAnsi="Times New Roman"/>
+          <w:sz w:val="28"/>
+          <w:szCs w:val="28"/>
+          <w:lang w:val="ru-RU"/>
+        </w:rPr>
+        <w:t xml:space="preserve">, </w:t>
+      </w:r>
+      <w:r>
+        <w:rPr>
+          <w:rFonts w:ascii="Times New Roman" w:hAnsi="Times New Roman"/>
+          <w:sz w:val="28"/>
+          <w:szCs w:val="28"/>
+        </w:rPr>
+        <w:t xml:space="preserve">а також задамо її розмір через </w:t>
+      </w:r>
+      <w:r>
+        <w:rPr>
+          <w:rFonts w:ascii="Times New Roman" w:hAnsi="Times New Roman"/>
+          <w:sz w:val="28"/>
+          <w:szCs w:val="28"/>
+          <w:lang w:val="en-US"/>
+        </w:rPr>
+        <w:t>width</w:t>
+      </w:r>
+      <w:r>
+        <w:rPr>
+          <w:rFonts w:ascii="Times New Roman" w:hAnsi="Times New Roman"/>
+          <w:sz w:val="28"/>
+          <w:szCs w:val="28"/>
+          <w:lang w:val="ru-RU"/>
+        </w:rPr>
+        <w:t xml:space="preserve"> </w:t>
+      </w:r>
+      <w:r>
+        <w:rPr>
+          <w:rFonts w:ascii="Times New Roman" w:hAnsi="Times New Roman"/>
+          <w:sz w:val="28"/>
+          <w:szCs w:val="28"/>
+          <w:lang w:val="ru-RU"/>
+        </w:rPr>
+        <w:t xml:space="preserve">та </w:t>
+      </w:r>
+      <w:r>
+        <w:rPr>
+          <w:rFonts w:ascii="Times New Roman" w:hAnsi="Times New Roman"/>
+          <w:sz w:val="28"/>
+          <w:szCs w:val="28"/>
+          <w:lang w:val="en-US"/>
+        </w:rPr>
+        <w:t>height</w:t>
+      </w:r>
+      <w:r>
+        <w:rPr>
+          <w:rFonts w:ascii="Times New Roman" w:hAnsi="Times New Roman"/>
+          <w:sz w:val="28"/>
+          <w:szCs w:val="28"/>
+          <w:lang w:val="ru-RU"/>
+        </w:rPr>
+        <w:t xml:space="preserve">. </w:t>
+      </w:r>
+      <w:r>
+        <w:rPr>
+          <w:rFonts w:ascii="Times New Roman" w:hAnsi="Times New Roman"/>
+          <w:sz w:val="28"/>
+          <w:szCs w:val="28"/>
+          <w:lang w:val="ru-RU"/>
+        </w:rPr>
+        <w:t xml:space="preserve">Для реагування на наведення </w:t>
+      </w:r>
+      <w:r>
+        <w:rPr>
+          <w:rFonts w:ascii="Times New Roman" w:hAnsi="Times New Roman"/>
+          <w:sz w:val="28"/>
+          <w:szCs w:val="28"/>
+        </w:rPr>
+        <w:t xml:space="preserve">курсору використовуємо псевдо </w:t>
+      </w:r>
+      <w:proofErr w:type="gramStart"/>
+      <w:r>
+        <w:rPr>
+          <w:rFonts w:ascii="Times New Roman" w:hAnsi="Times New Roman"/>
+          <w:sz w:val="28"/>
+          <w:szCs w:val="28"/>
+        </w:rPr>
+        <w:t xml:space="preserve">класс </w:t>
+      </w:r>
+      <w:r>
+        <w:rPr>
+          <w:rFonts w:ascii="Times New Roman" w:hAnsi="Times New Roman"/>
+          <w:sz w:val="28"/>
+          <w:szCs w:val="28"/>
+          <w:lang w:val="en-US"/>
+        </w:rPr>
+        <w:t>:hover</w:t>
+      </w:r>
+      <w:proofErr w:type="gramEnd"/>
     </w:p>
     <w:p>
       <w:pPr>
@@ -1055,9 +1273,9 @@
           <w:lang w:val="ru-RU"/>
         </w:rPr>
         <w:drawing>
-          <wp:inline distT="0" distB="0" distL="0" distR="0" wp14:anchorId="47D0E716" wp14:editId="6E0CB42E">
-            <wp:extent cx="2183394" cy="3632342"/>
-            <wp:effectExtent l="152400" t="152400" r="369570" b="368300"/>
+          <wp:inline distT="0" distB="0" distL="0" distR="0" wp14:anchorId="47D0E716" wp14:editId="3EDF9166">
+            <wp:extent cx="2341753" cy="1785041"/>
+            <wp:effectExtent l="152400" t="152400" r="363855" b="367665"/>
             <wp:docPr id="5" name="Рисунок 5"/>
             <wp:cNvGraphicFramePr>
               <a:graphicFrameLocks xmlns:a="http://schemas.openxmlformats.org/drawingml/2006/main" noChangeAspect="1"/>
@@ -1069,16 +1287,15 @@
                     <pic:cNvPr id="1" name=""/>
                     <pic:cNvPicPr/>
                   </pic:nvPicPr>
-                  <pic:blipFill>
+                  <pic:blipFill rotWithShape="1">
                     <a:blip r:embed="rId10"/>
-                    <a:stretch>
-                      <a:fillRect/>
-                    </a:stretch>
+                    <a:srcRect t="3111" b="51069"/>
+                    <a:stretch/>
                   </pic:blipFill>
-                  <pic:spPr>
+                  <pic:spPr bwMode="auto">
                     <a:xfrm>
                       <a:off x="0" y="0"/>
-                      <a:ext cx="2199847" cy="3659714"/>
+                      <a:ext cx="2378374" cy="1812956"/>
                     </a:xfrm>
                     <a:prstGeom prst="rect">
                       <a:avLst/>
@@ -1093,6 +1310,11 @@
                         </a:srgbClr>
                       </a:outerShdw>
                     </a:effectLst>
+                    <a:extLst>
+                      <a:ext uri="{53640926-AAD7-44D8-BBD7-CCE9431645EC}">
+                        <a14:shadowObscured xmlns:a14="http://schemas.microsoft.com/office/drawing/2010/main"/>
+                      </a:ext>
+                    </a:extLst>
                   </pic:spPr>
                 </pic:pic>
               </a:graphicData>
@@ -1104,9 +1326,59 @@
     <w:p>
       <w:pPr>
         <w:rPr>
-          <w:rFonts w:ascii="Arial" w:hAnsi="Arial" w:cs="Arial"/>
-          <w:sz w:val="24"/>
-          <w:szCs w:val="24"/>
+          <w:rFonts w:ascii="Times New Roman" w:hAnsi="Times New Roman"/>
+          <w:sz w:val="28"/>
+          <w:szCs w:val="28"/>
+          <w:lang w:val="ru-RU"/>
+        </w:rPr>
+      </w:pPr>
+    </w:p>
+    <w:p>
+      <w:pPr>
+        <w:rPr>
+          <w:rFonts w:ascii="Times New Roman" w:hAnsi="Times New Roman"/>
+          <w:sz w:val="28"/>
+          <w:szCs w:val="28"/>
+          <w:lang w:val="ru-RU"/>
+        </w:rPr>
+      </w:pPr>
+    </w:p>
+    <w:p>
+      <w:pPr>
+        <w:rPr>
+          <w:rFonts w:ascii="Times New Roman" w:hAnsi="Times New Roman"/>
+          <w:sz w:val="28"/>
+          <w:szCs w:val="28"/>
+          <w:lang w:val="ru-RU"/>
+        </w:rPr>
+      </w:pPr>
+    </w:p>
+    <w:p>
+      <w:pPr>
+        <w:rPr>
+          <w:rFonts w:ascii="Times New Roman" w:hAnsi="Times New Roman"/>
+          <w:sz w:val="28"/>
+          <w:szCs w:val="28"/>
+          <w:lang w:val="ru-RU"/>
+        </w:rPr>
+      </w:pPr>
+    </w:p>
+    <w:p>
+      <w:pPr>
+        <w:rPr>
+          <w:rFonts w:ascii="Times New Roman" w:hAnsi="Times New Roman"/>
+          <w:sz w:val="28"/>
+          <w:szCs w:val="28"/>
+          <w:lang w:val="ru-RU"/>
+        </w:rPr>
+      </w:pPr>
+    </w:p>
+    <w:p>
+      <w:pPr>
+        <w:rPr>
+          <w:rFonts w:ascii="Times New Roman" w:hAnsi="Times New Roman"/>
+          <w:sz w:val="28"/>
+          <w:szCs w:val="28"/>
           <w:lang w:val="ru-RU"/>
         </w:rPr>
       </w:pPr>
@@ -1127,63 +1399,48 @@
           <w:szCs w:val="28"/>
           <w:lang w:val="ru-RU"/>
         </w:rPr>
-        <w:t xml:space="preserve">Кольори були підібрані за допомогою сайту: </w:t>
-      </w:r>
-      <w:hyperlink r:id="rId11" w:tgtFrame="_blank" w:history="1">
+        <w:t>Кольори були підібрані за допомогою сайту</w:t>
+      </w:r>
+      <w:r>
+        <w:rPr>
+          <w:rFonts w:ascii="Times New Roman" w:hAnsi="Times New Roman"/>
+          <w:sz w:val="28"/>
+          <w:szCs w:val="28"/>
+          <w:lang w:val="ru-RU"/>
+        </w:rPr>
+        <w:t>:</w:t>
+      </w:r>
+    </w:p>
+    <w:p>
+      <w:pPr>
+        <w:rPr>
+          <w:rFonts w:ascii="Times New Roman" w:hAnsi="Times New Roman"/>
+          <w:sz w:val="28"/>
+          <w:szCs w:val="28"/>
+          <w:lang w:val="ru-RU"/>
+        </w:rPr>
+      </w:pPr>
+      <w:hyperlink r:id="rId11" w:history="1">
         <w:r>
           <w:rPr>
-            <w:rFonts w:ascii="Arial" w:hAnsi="Arial" w:cs="Arial"/>
-            <w:sz w:val="24"/>
-            <w:szCs w:val="24"/>
-            <w:lang w:val="en-US"/>
+            <w:rStyle w:val="a3"/>
+            <w:rFonts w:ascii="Times New Roman" w:hAnsi="Times New Roman"/>
+            <w:sz w:val="28"/>
+            <w:szCs w:val="28"/>
+            <w:lang w:val="ru-RU"/>
           </w:rPr>
-          <w:t>color</w:t>
-        </w:r>
-        <w:r>
-          <w:rPr>
-            <w:rFonts w:ascii="Arial" w:hAnsi="Arial" w:cs="Arial"/>
-            <w:sz w:val="24"/>
-            <w:szCs w:val="24"/>
-          </w:rPr>
-          <w:t>.</w:t>
-        </w:r>
-        <w:r>
-          <w:rPr>
-            <w:rFonts w:ascii="Arial" w:hAnsi="Arial" w:cs="Arial"/>
-            <w:sz w:val="24"/>
-            <w:szCs w:val="24"/>
-            <w:lang w:val="en-US"/>
-          </w:rPr>
-          <w:t>adobe</w:t>
-        </w:r>
-        <w:r>
-          <w:rPr>
-            <w:rFonts w:ascii="Arial" w:hAnsi="Arial" w:cs="Arial"/>
-            <w:sz w:val="24"/>
-            <w:szCs w:val="24"/>
-          </w:rPr>
-          <w:t>.</w:t>
-        </w:r>
-        <w:r>
-          <w:rPr>
-            <w:rFonts w:ascii="Arial" w:hAnsi="Arial" w:cs="Arial"/>
-            <w:sz w:val="24"/>
-            <w:szCs w:val="24"/>
-            <w:lang w:val="en-US"/>
-          </w:rPr>
-          <w:t>com</w:t>
+          <w:t>https://color.adobe.com/ru/create/color-wheel</w:t>
         </w:r>
       </w:hyperlink>
-    </w:p>
-    <w:p>
-      <w:pPr>
-        <w:rPr>
-          <w:rFonts w:ascii="Arial" w:hAnsi="Arial" w:cs="Arial"/>
-          <w:sz w:val="24"/>
-          <w:szCs w:val="24"/>
-          <w:lang w:val="ru-RU"/>
-        </w:rPr>
-      </w:pPr>
+      <w:r>
+        <w:rPr>
+          <w:rFonts w:ascii="Times New Roman" w:hAnsi="Times New Roman"/>
+          <w:sz w:val="28"/>
+          <w:szCs w:val="28"/>
+          <w:lang w:val="ru-RU"/>
+        </w:rPr>
+        <w:t xml:space="preserve"> </w:t>
+      </w:r>
     </w:p>
     <w:p>
       <w:pPr>
@@ -1759,9 +2016,9 @@
           <w:lang w:val="ru-RU"/>
         </w:rPr>
         <w:drawing>
-          <wp:inline distT="0" distB="0" distL="0" distR="0" wp14:anchorId="3856BD91" wp14:editId="74F3DC62">
-            <wp:extent cx="3640010" cy="1459117"/>
-            <wp:effectExtent l="152400" t="152400" r="360680" b="370205"/>
+          <wp:inline distT="0" distB="0" distL="0" distR="0" wp14:anchorId="3856BD91" wp14:editId="1645309E">
+            <wp:extent cx="2885038" cy="1156482"/>
+            <wp:effectExtent l="152400" t="152400" r="353695" b="367665"/>
             <wp:docPr id="13" name="Рисунок 13"/>
             <wp:cNvGraphicFramePr>
               <a:graphicFrameLocks xmlns:a="http://schemas.openxmlformats.org/drawingml/2006/main" noChangeAspect="1"/>
@@ -1782,7 +2039,7 @@
                   <pic:spPr>
                     <a:xfrm>
                       <a:off x="0" y="0"/>
-                      <a:ext cx="3689397" cy="1478914"/>
+                      <a:ext cx="2952804" cy="1183646"/>
                     </a:xfrm>
                     <a:prstGeom prst="rect">
                       <a:avLst/>
@@ -1854,6 +2111,16 @@
           <w:lang w:val="ru-RU"/>
         </w:rPr>
       </w:pPr>
+    </w:p>
+    <w:p>
+      <w:pPr>
+        <w:rPr>
+          <w:rFonts w:ascii="Times New Roman" w:hAnsi="Times New Roman"/>
+          <w:sz w:val="28"/>
+          <w:szCs w:val="28"/>
+          <w:lang w:val="ru-RU"/>
+        </w:rPr>
+      </w:pPr>
       <w:r>
         <w:rPr>
           <w:rFonts w:ascii="Times New Roman" w:hAnsi="Times New Roman"/>
@@ -1899,6 +2166,211 @@
         </w:rPr>
         <w:t>css</w:t>
       </w:r>
+      <w:r>
+        <w:rPr>
+          <w:rFonts w:ascii="Times New Roman" w:hAnsi="Times New Roman"/>
+          <w:sz w:val="28"/>
+          <w:szCs w:val="28"/>
+          <w:lang w:val="ru-RU"/>
+        </w:rPr>
+        <w:t>.</w:t>
+      </w:r>
+    </w:p>
+    <w:p>
+      <w:pPr>
+        <w:rPr>
+          <w:rFonts w:ascii="Times New Roman" w:hAnsi="Times New Roman"/>
+          <w:sz w:val="28"/>
+          <w:szCs w:val="28"/>
+        </w:rPr>
+      </w:pPr>
+      <w:r>
+        <w:rPr>
+          <w:rFonts w:ascii="Times New Roman" w:hAnsi="Times New Roman"/>
+          <w:sz w:val="28"/>
+          <w:szCs w:val="28"/>
+          <w:lang w:val="ru-RU"/>
+        </w:rPr>
+        <w:t>Для контейнера</w:t>
+      </w:r>
+      <w:r>
+        <w:rPr>
+          <w:rFonts w:ascii="Times New Roman" w:hAnsi="Times New Roman"/>
+          <w:sz w:val="28"/>
+          <w:szCs w:val="28"/>
+          <w:lang w:val="ru-RU"/>
+        </w:rPr>
+        <w:t xml:space="preserve"> задамо </w:t>
+      </w:r>
+      <w:r>
+        <w:rPr>
+          <w:rFonts w:ascii="Times New Roman" w:hAnsi="Times New Roman"/>
+          <w:sz w:val="28"/>
+          <w:szCs w:val="28"/>
+          <w:lang w:val="en-US"/>
+        </w:rPr>
+        <w:t>position</w:t>
+      </w:r>
+      <w:r>
+        <w:rPr>
+          <w:rFonts w:ascii="Times New Roman" w:hAnsi="Times New Roman"/>
+          <w:sz w:val="28"/>
+          <w:szCs w:val="28"/>
+          <w:lang w:val="ru-RU"/>
+        </w:rPr>
+        <w:t xml:space="preserve">: </w:t>
+      </w:r>
+      <w:r>
+        <w:rPr>
+          <w:rFonts w:ascii="Times New Roman" w:hAnsi="Times New Roman"/>
+          <w:sz w:val="28"/>
+          <w:szCs w:val="28"/>
+          <w:lang w:val="en-US"/>
+        </w:rPr>
+        <w:t>relative</w:t>
+      </w:r>
+      <w:r>
+        <w:rPr>
+          <w:rFonts w:ascii="Times New Roman" w:hAnsi="Times New Roman"/>
+          <w:sz w:val="28"/>
+          <w:szCs w:val="28"/>
+          <w:lang w:val="ru-RU"/>
+        </w:rPr>
+        <w:t xml:space="preserve">, </w:t>
+      </w:r>
+      <w:r>
+        <w:rPr>
+          <w:rFonts w:ascii="Times New Roman" w:hAnsi="Times New Roman"/>
+          <w:sz w:val="28"/>
+          <w:szCs w:val="28"/>
+          <w:lang w:val="ru-RU"/>
+        </w:rPr>
+        <w:t>а для компонент</w:t>
+      </w:r>
+      <w:r>
+        <w:rPr>
+          <w:rFonts w:ascii="Times New Roman" w:hAnsi="Times New Roman"/>
+          <w:sz w:val="28"/>
+          <w:szCs w:val="28"/>
+        </w:rPr>
+        <w:t>ів цього блоку</w:t>
+      </w:r>
+      <w:r>
+        <w:rPr>
+          <w:rFonts w:ascii="Times New Roman" w:hAnsi="Times New Roman"/>
+          <w:sz w:val="28"/>
+          <w:szCs w:val="28"/>
+          <w:lang w:val="ru-RU"/>
+        </w:rPr>
+        <w:t xml:space="preserve"> </w:t>
+      </w:r>
+      <w:r>
+        <w:rPr>
+          <w:rFonts w:ascii="Times New Roman" w:hAnsi="Times New Roman"/>
+          <w:sz w:val="28"/>
+          <w:szCs w:val="28"/>
+          <w:lang w:val="en-US"/>
+        </w:rPr>
+        <w:t>position</w:t>
+      </w:r>
+      <w:r>
+        <w:rPr>
+          <w:rFonts w:ascii="Times New Roman" w:hAnsi="Times New Roman"/>
+          <w:sz w:val="28"/>
+          <w:szCs w:val="28"/>
+          <w:lang w:val="ru-RU"/>
+        </w:rPr>
+        <w:t xml:space="preserve"> </w:t>
+      </w:r>
+      <w:r>
+        <w:rPr>
+          <w:rFonts w:ascii="Times New Roman" w:hAnsi="Times New Roman"/>
+          <w:sz w:val="28"/>
+          <w:szCs w:val="28"/>
+          <w:lang w:val="ru-RU"/>
+        </w:rPr>
+        <w:t xml:space="preserve">буде </w:t>
+      </w:r>
+      <w:r>
+        <w:rPr>
+          <w:rFonts w:ascii="Times New Roman" w:hAnsi="Times New Roman"/>
+          <w:sz w:val="28"/>
+          <w:szCs w:val="28"/>
+          <w:lang w:val="en-US"/>
+        </w:rPr>
+        <w:t>absolute</w:t>
+      </w:r>
+      <w:r>
+        <w:rPr>
+          <w:rFonts w:ascii="Times New Roman" w:hAnsi="Times New Roman"/>
+          <w:sz w:val="28"/>
+          <w:szCs w:val="28"/>
+          <w:lang w:val="ru-RU"/>
+        </w:rPr>
+        <w:t xml:space="preserve">, </w:t>
+      </w:r>
+      <w:r>
+        <w:rPr>
+          <w:rFonts w:ascii="Times New Roman" w:hAnsi="Times New Roman"/>
+          <w:sz w:val="28"/>
+          <w:szCs w:val="28"/>
+          <w:lang w:val="ru-RU"/>
+        </w:rPr>
+        <w:t xml:space="preserve">таким чином за допомогою </w:t>
+      </w:r>
+      <w:r>
+        <w:rPr>
+          <w:rFonts w:ascii="Times New Roman" w:hAnsi="Times New Roman"/>
+          <w:sz w:val="28"/>
+          <w:szCs w:val="28"/>
+          <w:lang w:val="en-US"/>
+        </w:rPr>
+        <w:t>left</w:t>
+      </w:r>
+      <w:r>
+        <w:rPr>
+          <w:rFonts w:ascii="Times New Roman" w:hAnsi="Times New Roman"/>
+          <w:sz w:val="28"/>
+          <w:szCs w:val="28"/>
+          <w:lang w:val="ru-RU"/>
+        </w:rPr>
+        <w:t xml:space="preserve"> та</w:t>
+      </w:r>
+      <w:r>
+        <w:rPr>
+          <w:rFonts w:ascii="Times New Roman" w:hAnsi="Times New Roman"/>
+          <w:sz w:val="28"/>
+          <w:szCs w:val="28"/>
+          <w:lang w:val="ru-RU"/>
+        </w:rPr>
+        <w:t xml:space="preserve"> </w:t>
+      </w:r>
+      <w:r>
+        <w:rPr>
+          <w:rFonts w:ascii="Times New Roman" w:hAnsi="Times New Roman"/>
+          <w:sz w:val="28"/>
+          <w:szCs w:val="28"/>
+          <w:lang w:val="en-US"/>
+        </w:rPr>
+        <w:t>top</w:t>
+      </w:r>
+      <w:r>
+        <w:rPr>
+          <w:rFonts w:ascii="Times New Roman" w:hAnsi="Times New Roman"/>
+          <w:sz w:val="28"/>
+          <w:szCs w:val="28"/>
+          <w:lang w:val="ru-RU"/>
+        </w:rPr>
+        <w:t xml:space="preserve"> ми зможемо встановлювати незалежне положення для наших круг</w:t>
+      </w:r>
+      <w:r>
+        <w:rPr>
+          <w:rFonts w:ascii="Times New Roman" w:hAnsi="Times New Roman"/>
+          <w:sz w:val="28"/>
+          <w:szCs w:val="28"/>
+        </w:rPr>
+        <w:t>ів та ліній (складових малюнку)</w:t>
+      </w:r>
     </w:p>
     <w:p>
       <w:pPr>
@@ -1918,9 +2390,9 @@
           <w:lang w:val="ru-RU"/>
         </w:rPr>
         <w:drawing>
-          <wp:inline distT="0" distB="0" distL="0" distR="0" wp14:anchorId="5E33928E" wp14:editId="13F0DA46">
-            <wp:extent cx="4250602" cy="8432909"/>
-            <wp:effectExtent l="0" t="0" r="0" b="6350"/>
+          <wp:inline distT="0" distB="0" distL="0" distR="0" wp14:anchorId="5E33928E" wp14:editId="48181747">
+            <wp:extent cx="4248785" cy="1063782"/>
+            <wp:effectExtent l="0" t="0" r="0" b="3175"/>
             <wp:docPr id="14" name="Рисунок 14"/>
             <wp:cNvGraphicFramePr>
               <a:graphicFrameLocks xmlns:a="http://schemas.openxmlformats.org/drawingml/2006/main" noChangeAspect="1"/>
@@ -1932,20 +2404,27 @@
                     <pic:cNvPr id="1" name=""/>
                     <pic:cNvPicPr/>
                   </pic:nvPicPr>
-                  <pic:blipFill>
+                  <pic:blipFill rotWithShape="1">
                     <a:blip r:embed="rId18"/>
-                    <a:stretch>
-                      <a:fillRect/>
-                    </a:stretch>
+                    <a:srcRect t="-1" b="87381"/>
+                    <a:stretch/>
                   </pic:blipFill>
-                  <pic:spPr>
+                  <pic:spPr bwMode="auto">
                     <a:xfrm>
                       <a:off x="0" y="0"/>
-                      <a:ext cx="4262268" cy="8456053"/>
+                      <a:ext cx="4262268" cy="1067158"/>
                     </a:xfrm>
                     <a:prstGeom prst="rect">
                       <a:avLst/>
                     </a:prstGeom>
+                    <a:ln>
+                      <a:noFill/>
+                    </a:ln>
+                    <a:extLst>
+                      <a:ext uri="{53640926-AAD7-44D8-BBD7-CCE9431645EC}">
+                        <a14:shadowObscured xmlns:a14="http://schemas.microsoft.com/office/drawing/2010/main"/>
+                      </a:ext>
+                    </a:extLst>
                   </pic:spPr>
                 </pic:pic>
               </a:graphicData>
@@ -1963,23 +2442,144 @@
           <w:lang w:val="ru-RU"/>
         </w:rPr>
       </w:pPr>
-    </w:p>
-    <w:p>
-      <w:pPr>
-        <w:rPr>
-          <w:rFonts w:ascii="Times New Roman" w:hAnsi="Times New Roman"/>
-          <w:sz w:val="28"/>
-          <w:szCs w:val="28"/>
-        </w:rPr>
-      </w:pPr>
-      <w:r>
-        <w:rPr>
-          <w:rFonts w:ascii="Times New Roman" w:hAnsi="Times New Roman"/>
-          <w:sz w:val="28"/>
-          <w:szCs w:val="28"/>
-          <w:lang w:val="ru-RU"/>
-        </w:rPr>
-        <w:lastRenderedPageBreak/>
+      <w:r>
+        <w:rPr>
+          <w:rFonts w:ascii="Times New Roman" w:hAnsi="Times New Roman"/>
+          <w:noProof/>
+          <w:sz w:val="28"/>
+          <w:szCs w:val="28"/>
+          <w:lang w:val="ru-RU"/>
+        </w:rPr>
+        <w:drawing>
+          <wp:inline distT="0" distB="0" distL="0" distR="0" wp14:anchorId="5C8AADAC" wp14:editId="32D1E421">
+            <wp:extent cx="4249420" cy="1281065"/>
+            <wp:effectExtent l="0" t="0" r="0" b="0"/>
+            <wp:docPr id="9" name="Рисунок 9"/>
+            <wp:cNvGraphicFramePr>
+              <a:graphicFrameLocks xmlns:a="http://schemas.openxmlformats.org/drawingml/2006/main" noChangeAspect="1"/>
+            </wp:cNvGraphicFramePr>
+            <a:graphic xmlns:a="http://schemas.openxmlformats.org/drawingml/2006/main">
+              <a:graphicData uri="http://schemas.openxmlformats.org/drawingml/2006/picture">
+                <pic:pic xmlns:pic="http://schemas.openxmlformats.org/drawingml/2006/picture">
+                  <pic:nvPicPr>
+                    <pic:cNvPr id="1" name=""/>
+                    <pic:cNvPicPr/>
+                  </pic:nvPicPr>
+                  <pic:blipFill rotWithShape="1">
+                    <a:blip r:embed="rId18"/>
+                    <a:srcRect t="22011" b="62794"/>
+                    <a:stretch/>
+                  </pic:blipFill>
+                  <pic:spPr bwMode="auto">
+                    <a:xfrm>
+                      <a:off x="0" y="0"/>
+                      <a:ext cx="4262268" cy="1284938"/>
+                    </a:xfrm>
+                    <a:prstGeom prst="rect">
+                      <a:avLst/>
+                    </a:prstGeom>
+                    <a:ln>
+                      <a:noFill/>
+                    </a:ln>
+                    <a:extLst>
+                      <a:ext uri="{53640926-AAD7-44D8-BBD7-CCE9431645EC}">
+                        <a14:shadowObscured xmlns:a14="http://schemas.microsoft.com/office/drawing/2010/main"/>
+                      </a:ext>
+                    </a:extLst>
+                  </pic:spPr>
+                </pic:pic>
+              </a:graphicData>
+            </a:graphic>
+          </wp:inline>
+        </w:drawing>
+      </w:r>
+    </w:p>
+    <w:p>
+      <w:pPr>
+        <w:rPr>
+          <w:rFonts w:ascii="Times New Roman" w:hAnsi="Times New Roman"/>
+          <w:sz w:val="28"/>
+          <w:szCs w:val="28"/>
+          <w:lang w:val="ru-RU"/>
+        </w:rPr>
+      </w:pPr>
+      <w:r>
+        <w:rPr>
+          <w:rFonts w:ascii="Times New Roman" w:hAnsi="Times New Roman"/>
+          <w:noProof/>
+          <w:sz w:val="28"/>
+          <w:szCs w:val="28"/>
+          <w:lang w:val="ru-RU"/>
+        </w:rPr>
+        <w:drawing>
+          <wp:inline distT="0" distB="0" distL="0" distR="0" wp14:anchorId="15352264" wp14:editId="3AB2B6C1">
+            <wp:extent cx="4248138" cy="1252522"/>
+            <wp:effectExtent l="0" t="0" r="635" b="5080"/>
+            <wp:docPr id="10" name="Рисунок 10"/>
+            <wp:cNvGraphicFramePr>
+              <a:graphicFrameLocks xmlns:a="http://schemas.openxmlformats.org/drawingml/2006/main" noChangeAspect="1"/>
+            </wp:cNvGraphicFramePr>
+            <a:graphic xmlns:a="http://schemas.openxmlformats.org/drawingml/2006/main">
+              <a:graphicData uri="http://schemas.openxmlformats.org/drawingml/2006/picture">
+                <pic:pic xmlns:pic="http://schemas.openxmlformats.org/drawingml/2006/picture">
+                  <pic:nvPicPr>
+                    <pic:cNvPr id="1" name=""/>
+                    <pic:cNvPicPr/>
+                  </pic:nvPicPr>
+                  <pic:blipFill rotWithShape="1">
+                    <a:blip r:embed="rId18"/>
+                    <a:srcRect t="70231" b="14907"/>
+                    <a:stretch/>
+                  </pic:blipFill>
+                  <pic:spPr bwMode="auto">
+                    <a:xfrm>
+                      <a:off x="0" y="0"/>
+                      <a:ext cx="4262268" cy="1256688"/>
+                    </a:xfrm>
+                    <a:prstGeom prst="rect">
+                      <a:avLst/>
+                    </a:prstGeom>
+                    <a:ln>
+                      <a:noFill/>
+                    </a:ln>
+                    <a:extLst>
+                      <a:ext uri="{53640926-AAD7-44D8-BBD7-CCE9431645EC}">
+                        <a14:shadowObscured xmlns:a14="http://schemas.microsoft.com/office/drawing/2010/main"/>
+                      </a:ext>
+                    </a:extLst>
+                  </pic:spPr>
+                </pic:pic>
+              </a:graphicData>
+            </a:graphic>
+          </wp:inline>
+        </w:drawing>
+      </w:r>
+    </w:p>
+    <w:p>
+      <w:pPr>
+        <w:rPr>
+          <w:rFonts w:ascii="Times New Roman" w:hAnsi="Times New Roman"/>
+          <w:sz w:val="28"/>
+          <w:szCs w:val="28"/>
+          <w:lang w:val="ru-RU"/>
+        </w:rPr>
+      </w:pPr>
+    </w:p>
+    <w:p>
+      <w:pPr>
+        <w:rPr>
+          <w:rFonts w:ascii="Times New Roman" w:hAnsi="Times New Roman"/>
+          <w:sz w:val="28"/>
+          <w:szCs w:val="28"/>
+        </w:rPr>
+      </w:pPr>
+      <w:r>
+        <w:rPr>
+          <w:rFonts w:ascii="Times New Roman" w:hAnsi="Times New Roman"/>
+          <w:sz w:val="28"/>
+          <w:szCs w:val="28"/>
+          <w:lang w:val="ru-RU"/>
+        </w:rPr>
         <w:t>В разультат</w:t>
       </w:r>
       <w:r>
@@ -2057,15 +2657,43 @@
           <w:rFonts w:ascii="Times New Roman" w:hAnsi="Times New Roman"/>
           <w:sz w:val="28"/>
           <w:szCs w:val="28"/>
-          <w:lang w:val="ru-RU"/>
-        </w:rPr>
-      </w:pPr>
-      <w:r>
-        <w:rPr>
-          <w:rFonts w:ascii="Times New Roman" w:hAnsi="Times New Roman"/>
-          <w:sz w:val="28"/>
-          <w:szCs w:val="28"/>
-        </w:rPr>
+        </w:rPr>
+      </w:pPr>
+    </w:p>
+    <w:p>
+      <w:pPr>
+        <w:rPr>
+          <w:rFonts w:ascii="Times New Roman" w:hAnsi="Times New Roman"/>
+          <w:sz w:val="28"/>
+          <w:szCs w:val="28"/>
+        </w:rPr>
+      </w:pPr>
+    </w:p>
+    <w:p>
+      <w:pPr>
+        <w:rPr>
+          <w:rFonts w:ascii="Times New Roman" w:hAnsi="Times New Roman"/>
+          <w:sz w:val="28"/>
+          <w:szCs w:val="28"/>
+        </w:rPr>
+      </w:pPr>
+    </w:p>
+    <w:p>
+      <w:pPr>
+        <w:rPr>
+          <w:rFonts w:ascii="Times New Roman" w:hAnsi="Times New Roman"/>
+          <w:sz w:val="28"/>
+          <w:szCs w:val="28"/>
+          <w:lang w:val="ru-RU"/>
+        </w:rPr>
+      </w:pPr>
+      <w:r>
+        <w:rPr>
+          <w:rFonts w:ascii="Times New Roman" w:hAnsi="Times New Roman"/>
+          <w:sz w:val="28"/>
+          <w:szCs w:val="28"/>
+        </w:rPr>
+        <w:lastRenderedPageBreak/>
         <w:t xml:space="preserve">6) Створення зображення. Другий спосіб (з використанням </w:t>
       </w:r>
       <w:r>
@@ -2096,16 +2724,6 @@
           <w:lang w:val="ru-RU"/>
         </w:rPr>
       </w:pPr>
-    </w:p>
-    <w:p>
-      <w:pPr>
-        <w:rPr>
-          <w:rFonts w:ascii="Times New Roman" w:hAnsi="Times New Roman"/>
-          <w:sz w:val="28"/>
-          <w:szCs w:val="28"/>
-          <w:lang w:val="ru-RU"/>
-        </w:rPr>
-      </w:pPr>
       <w:r>
         <w:rPr>
           <w:rFonts w:ascii="Times New Roman" w:hAnsi="Times New Roman"/>
@@ -2143,16 +2761,6 @@
           <w:lang w:val="ru-RU"/>
         </w:rPr>
       </w:pPr>
-    </w:p>
-    <w:p>
-      <w:pPr>
-        <w:rPr>
-          <w:rFonts w:ascii="Times New Roman" w:hAnsi="Times New Roman"/>
-          <w:sz w:val="28"/>
-          <w:szCs w:val="28"/>
-          <w:lang w:val="ru-RU"/>
-        </w:rPr>
-      </w:pPr>
       <w:r>
         <w:rPr>
           <w:rFonts w:ascii="Times New Roman" w:hAnsi="Times New Roman"/>
@@ -2162,9 +2770,9 @@
           <w:lang w:val="ru-RU"/>
         </w:rPr>
         <w:drawing>
-          <wp:inline distT="0" distB="0" distL="0" distR="0" wp14:anchorId="19F69F3A" wp14:editId="3252F49B">
-            <wp:extent cx="4098884" cy="1907263"/>
-            <wp:effectExtent l="152400" t="152400" r="359410" b="360045"/>
+          <wp:inline distT="0" distB="0" distL="0" distR="0" wp14:anchorId="19F69F3A" wp14:editId="6185ED48">
+            <wp:extent cx="2749236" cy="1279254"/>
+            <wp:effectExtent l="152400" t="152400" r="356235" b="359410"/>
             <wp:docPr id="16" name="Рисунок 16"/>
             <wp:cNvGraphicFramePr>
               <a:graphicFrameLocks xmlns:a="http://schemas.openxmlformats.org/drawingml/2006/main" noChangeAspect="1"/>
@@ -2185,7 +2793,7 @@
                   <pic:spPr>
                     <a:xfrm>
                       <a:off x="0" y="0"/>
-                      <a:ext cx="4145773" cy="1929081"/>
+                      <a:ext cx="2789205" cy="1297852"/>
                     </a:xfrm>
                     <a:prstGeom prst="rect">
                       <a:avLst/>
@@ -2217,96 +2825,6 @@
           <w:lang w:val="ru-RU"/>
         </w:rPr>
       </w:pPr>
-    </w:p>
-    <w:p>
-      <w:pPr>
-        <w:rPr>
-          <w:rFonts w:ascii="Times New Roman" w:hAnsi="Times New Roman"/>
-          <w:sz w:val="28"/>
-          <w:szCs w:val="28"/>
-          <w:lang w:val="ru-RU"/>
-        </w:rPr>
-      </w:pPr>
-    </w:p>
-    <w:p>
-      <w:pPr>
-        <w:rPr>
-          <w:rFonts w:ascii="Times New Roman" w:hAnsi="Times New Roman"/>
-          <w:sz w:val="28"/>
-          <w:szCs w:val="28"/>
-          <w:lang w:val="ru-RU"/>
-        </w:rPr>
-      </w:pPr>
-    </w:p>
-    <w:p>
-      <w:pPr>
-        <w:rPr>
-          <w:rFonts w:ascii="Times New Roman" w:hAnsi="Times New Roman"/>
-          <w:sz w:val="28"/>
-          <w:szCs w:val="28"/>
-          <w:lang w:val="ru-RU"/>
-        </w:rPr>
-      </w:pPr>
-    </w:p>
-    <w:p>
-      <w:pPr>
-        <w:rPr>
-          <w:rFonts w:ascii="Times New Roman" w:hAnsi="Times New Roman"/>
-          <w:sz w:val="28"/>
-          <w:szCs w:val="28"/>
-          <w:lang w:val="ru-RU"/>
-        </w:rPr>
-      </w:pPr>
-    </w:p>
-    <w:p>
-      <w:pPr>
-        <w:rPr>
-          <w:rFonts w:ascii="Times New Roman" w:hAnsi="Times New Roman"/>
-          <w:sz w:val="28"/>
-          <w:szCs w:val="28"/>
-          <w:lang w:val="ru-RU"/>
-        </w:rPr>
-      </w:pPr>
-    </w:p>
-    <w:p>
-      <w:pPr>
-        <w:rPr>
-          <w:rFonts w:ascii="Times New Roman" w:hAnsi="Times New Roman"/>
-          <w:sz w:val="28"/>
-          <w:szCs w:val="28"/>
-          <w:lang w:val="ru-RU"/>
-        </w:rPr>
-      </w:pPr>
-    </w:p>
-    <w:p>
-      <w:pPr>
-        <w:rPr>
-          <w:rFonts w:ascii="Times New Roman" w:hAnsi="Times New Roman"/>
-          <w:sz w:val="28"/>
-          <w:szCs w:val="28"/>
-          <w:lang w:val="ru-RU"/>
-        </w:rPr>
-      </w:pPr>
-    </w:p>
-    <w:p>
-      <w:pPr>
-        <w:rPr>
-          <w:rFonts w:ascii="Times New Roman" w:hAnsi="Times New Roman"/>
-          <w:sz w:val="28"/>
-          <w:szCs w:val="28"/>
-          <w:lang w:val="ru-RU"/>
-        </w:rPr>
-      </w:pPr>
-    </w:p>
-    <w:p>
-      <w:pPr>
-        <w:rPr>
-          <w:rFonts w:ascii="Times New Roman" w:hAnsi="Times New Roman"/>
-          <w:sz w:val="28"/>
-          <w:szCs w:val="28"/>
-          <w:lang w:val="ru-RU"/>
-        </w:rPr>
-      </w:pPr>
       <w:r>
         <w:rPr>
           <w:rFonts w:ascii="Times New Roman" w:hAnsi="Times New Roman"/>
@@ -2369,9 +2887,9 @@
           <w:lang w:val="ru-RU"/>
         </w:rPr>
         <w:drawing>
-          <wp:inline distT="0" distB="0" distL="0" distR="0" wp14:anchorId="2FF84576" wp14:editId="7B52A918">
-            <wp:extent cx="4316230" cy="7736186"/>
-            <wp:effectExtent l="0" t="0" r="8255" b="0"/>
+          <wp:inline distT="0" distB="0" distL="0" distR="0" wp14:anchorId="2FF84576" wp14:editId="13FBBF1F">
+            <wp:extent cx="4315011" cy="1267486"/>
+            <wp:effectExtent l="0" t="0" r="9525" b="8890"/>
             <wp:docPr id="17" name="Рисунок 17"/>
             <wp:cNvGraphicFramePr>
               <a:graphicFrameLocks xmlns:a="http://schemas.openxmlformats.org/drawingml/2006/main" noChangeAspect="1"/>
@@ -2383,20 +2901,27 @@
                     <pic:cNvPr id="1" name=""/>
                     <pic:cNvPicPr/>
                   </pic:nvPicPr>
-                  <pic:blipFill>
+                  <pic:blipFill rotWithShape="1">
                     <a:blip r:embed="rId21"/>
-                    <a:stretch>
-                      <a:fillRect/>
-                    </a:stretch>
+                    <a:srcRect t="33004" b="50607"/>
+                    <a:stretch/>
                   </pic:blipFill>
-                  <pic:spPr>
+                  <pic:spPr bwMode="auto">
                     <a:xfrm>
                       <a:off x="0" y="0"/>
-                      <a:ext cx="4326630" cy="7754826"/>
+                      <a:ext cx="4326630" cy="1270899"/>
                     </a:xfrm>
                     <a:prstGeom prst="rect">
                       <a:avLst/>
                     </a:prstGeom>
+                    <a:ln>
+                      <a:noFill/>
+                    </a:ln>
+                    <a:extLst>
+                      <a:ext uri="{53640926-AAD7-44D8-BBD7-CCE9431645EC}">
+                        <a14:shadowObscured xmlns:a14="http://schemas.microsoft.com/office/drawing/2010/main"/>
+                      </a:ext>
+                    </a:extLst>
                   </pic:spPr>
                 </pic:pic>
               </a:graphicData>
@@ -2414,33 +2939,83 @@
           <w:lang w:val="ru-RU"/>
         </w:rPr>
       </w:pPr>
-    </w:p>
-    <w:p>
-      <w:pPr>
-        <w:rPr>
-          <w:rFonts w:ascii="Times New Roman" w:hAnsi="Times New Roman"/>
-          <w:sz w:val="28"/>
-          <w:szCs w:val="28"/>
-          <w:lang w:val="ru-RU"/>
-        </w:rPr>
-      </w:pPr>
-    </w:p>
-    <w:p>
-      <w:pPr>
-        <w:rPr>
-          <w:rFonts w:ascii="Times New Roman" w:hAnsi="Times New Roman"/>
-          <w:sz w:val="28"/>
-          <w:szCs w:val="28"/>
-        </w:rPr>
-      </w:pPr>
-      <w:r>
-        <w:rPr>
-          <w:rFonts w:ascii="Times New Roman" w:hAnsi="Times New Roman"/>
-          <w:sz w:val="28"/>
-          <w:szCs w:val="28"/>
-          <w:lang w:val="ru-RU"/>
-        </w:rPr>
-        <w:lastRenderedPageBreak/>
+      <w:r>
+        <w:rPr>
+          <w:rFonts w:ascii="Times New Roman" w:hAnsi="Times New Roman"/>
+          <w:noProof/>
+          <w:sz w:val="28"/>
+          <w:szCs w:val="28"/>
+          <w:lang w:val="ru-RU"/>
+        </w:rPr>
+        <w:drawing>
+          <wp:inline distT="0" distB="0" distL="0" distR="0" wp14:anchorId="1EF3E63D" wp14:editId="558B9857">
+            <wp:extent cx="4313983" cy="1185551"/>
+            <wp:effectExtent l="0" t="0" r="0" b="0"/>
+            <wp:docPr id="19" name="Рисунок 19"/>
+            <wp:cNvGraphicFramePr>
+              <a:graphicFrameLocks xmlns:a="http://schemas.openxmlformats.org/drawingml/2006/main" noChangeAspect="1"/>
+            </wp:cNvGraphicFramePr>
+            <a:graphic xmlns:a="http://schemas.openxmlformats.org/drawingml/2006/main">
+              <a:graphicData uri="http://schemas.openxmlformats.org/drawingml/2006/picture">
+                <pic:pic xmlns:pic="http://schemas.openxmlformats.org/drawingml/2006/picture">
+                  <pic:nvPicPr>
+                    <pic:cNvPr id="1" name=""/>
+                    <pic:cNvPicPr/>
+                  </pic:nvPicPr>
+                  <pic:blipFill rotWithShape="1">
+                    <a:blip r:embed="rId21"/>
+                    <a:srcRect l="15" t="67416" r="-15" b="17252"/>
+                    <a:stretch/>
+                  </pic:blipFill>
+                  <pic:spPr bwMode="auto">
+                    <a:xfrm>
+                      <a:off x="0" y="0"/>
+                      <a:ext cx="4326630" cy="1189027"/>
+                    </a:xfrm>
+                    <a:prstGeom prst="rect">
+                      <a:avLst/>
+                    </a:prstGeom>
+                    <a:ln>
+                      <a:noFill/>
+                    </a:ln>
+                    <a:extLst>
+                      <a:ext uri="{53640926-AAD7-44D8-BBD7-CCE9431645EC}">
+                        <a14:shadowObscured xmlns:a14="http://schemas.microsoft.com/office/drawing/2010/main"/>
+                      </a:ext>
+                    </a:extLst>
+                  </pic:spPr>
+                </pic:pic>
+              </a:graphicData>
+            </a:graphic>
+          </wp:inline>
+        </w:drawing>
+      </w:r>
+    </w:p>
+    <w:p>
+      <w:pPr>
+        <w:rPr>
+          <w:rFonts w:ascii="Times New Roman" w:hAnsi="Times New Roman"/>
+          <w:sz w:val="28"/>
+          <w:szCs w:val="28"/>
+          <w:lang w:val="ru-RU"/>
+        </w:rPr>
+      </w:pPr>
+    </w:p>
+    <w:p>
+      <w:pPr>
+        <w:rPr>
+          <w:rFonts w:ascii="Times New Roman" w:hAnsi="Times New Roman"/>
+          <w:sz w:val="28"/>
+          <w:szCs w:val="28"/>
+        </w:rPr>
+      </w:pPr>
+      <w:r>
+        <w:rPr>
+          <w:rFonts w:ascii="Times New Roman" w:hAnsi="Times New Roman"/>
+          <w:sz w:val="28"/>
+          <w:szCs w:val="28"/>
+          <w:lang w:val="ru-RU"/>
+        </w:rPr>
         <w:t>В результат</w:t>
       </w:r>
       <w:r>
@@ -2454,6 +3029,9 @@
     </w:p>
     <w:p>
       <w:pPr>
+        <w:tabs>
+          <w:tab w:val="left" w:pos="6031"/>
+        </w:tabs>
         <w:rPr>
           <w:rFonts w:ascii="Times New Roman" w:hAnsi="Times New Roman"/>
           <w:sz w:val="28"/>
@@ -2468,9 +3046,9 @@
           <w:szCs w:val="28"/>
         </w:rPr>
         <w:drawing>
-          <wp:inline distT="0" distB="0" distL="0" distR="0" wp14:anchorId="7813AE4E" wp14:editId="7595A2FA">
-            <wp:extent cx="4754966" cy="2647007"/>
-            <wp:effectExtent l="133350" t="114300" r="102870" b="172720"/>
+          <wp:inline distT="0" distB="0" distL="0" distR="0" wp14:anchorId="7813AE4E" wp14:editId="3D5F5402">
+            <wp:extent cx="4465811" cy="2486038"/>
+            <wp:effectExtent l="133350" t="114300" r="125730" b="161925"/>
             <wp:docPr id="18" name="Рисунок 18"/>
             <wp:cNvGraphicFramePr>
               <a:graphicFrameLocks xmlns:a="http://schemas.openxmlformats.org/drawingml/2006/main" noChangeAspect="1"/>
@@ -2490,7 +3068,7 @@
                   <pic:spPr bwMode="auto">
                     <a:xfrm>
                       <a:off x="0" y="0"/>
-                      <a:ext cx="4771930" cy="2656450"/>
+                      <a:ext cx="4499442" cy="2504760"/>
                     </a:xfrm>
                     <a:prstGeom prst="rect">
                       <a:avLst/>
@@ -2566,7 +3144,9 @@
           <w:szCs w:val="28"/>
         </w:rPr>
       </w:pPr>
-      <w:r>
+    </w:p>
+    <w:p>
+      <w:pPr>
         <w:rPr>
           <w:rFonts w:ascii="Times New Roman" w:hAnsi="Times New Roman"/>
           <w:b/>
@@ -2574,6 +3154,16 @@
           <w:sz w:val="28"/>
           <w:szCs w:val="28"/>
         </w:rPr>
+      </w:pPr>
+      <w:r>
+        <w:rPr>
+          <w:rFonts w:ascii="Times New Roman" w:hAnsi="Times New Roman"/>
+          <w:b/>
+          <w:bCs/>
+          <w:sz w:val="28"/>
+          <w:szCs w:val="28"/>
+        </w:rPr>
+        <w:lastRenderedPageBreak/>
         <w:t>Висновок:</w:t>
       </w:r>
     </w:p>

</xml_diff>

<commit_message>
Lab3. Added visual improvements and minor fixes
</commit_message>
<xml_diff>
--- a/Lab2/ReportLab2.docx
+++ b/Lab2/ReportLab2.docx
@@ -469,7 +469,7 @@
       <w:hyperlink r:id="rId5" w:tgtFrame="_blank" w:history="1">
         <w:r>
           <w:rPr>
-            <w:rStyle w:val="a3"/>
+            <w:rStyle w:val="Hyperlink"/>
             <w:rFonts w:ascii="Times New Roman" w:hAnsi="Times New Roman"/>
             <w:color w:val="000000" w:themeColor="text1"/>
             <w:sz w:val="28"/>
@@ -1423,7 +1423,7 @@
       <w:hyperlink r:id="rId11" w:history="1">
         <w:r>
           <w:rPr>
-            <w:rStyle w:val="a3"/>
+            <w:rStyle w:val="Hyperlink"/>
             <w:rFonts w:ascii="Times New Roman" w:hAnsi="Times New Roman"/>
             <w:sz w:val="28"/>
             <w:szCs w:val="28"/>
@@ -2822,7 +2822,6 @@
           <w:rFonts w:ascii="Times New Roman" w:hAnsi="Times New Roman"/>
           <w:sz w:val="28"/>
           <w:szCs w:val="28"/>
-          <w:lang w:val="ru-RU"/>
         </w:rPr>
       </w:pPr>
       <w:r>
@@ -2867,6 +2866,69 @@
           <w:lang w:val="en-US"/>
         </w:rPr>
         <w:t>transform</w:t>
+      </w:r>
+      <w:r>
+        <w:rPr>
+          <w:rFonts w:ascii="Times New Roman" w:hAnsi="Times New Roman"/>
+          <w:sz w:val="28"/>
+          <w:szCs w:val="28"/>
+          <w:lang w:val="ru-RU"/>
+        </w:rPr>
+        <w:t>. В цьому випадку ми викорситову</w:t>
+      </w:r>
+      <w:r>
+        <w:rPr>
+          <w:rFonts w:ascii="Times New Roman" w:hAnsi="Times New Roman"/>
+          <w:sz w:val="28"/>
+          <w:szCs w:val="28"/>
+        </w:rPr>
+        <w:t xml:space="preserve">ємо інструмент </w:t>
+      </w:r>
+      <w:proofErr w:type="gramStart"/>
+      <w:r>
+        <w:rPr>
+          <w:rFonts w:ascii="Times New Roman" w:hAnsi="Times New Roman"/>
+          <w:sz w:val="28"/>
+          <w:szCs w:val="28"/>
+          <w:lang w:val="en-US"/>
+        </w:rPr>
+        <w:t>translate</w:t>
+      </w:r>
+      <w:r>
+        <w:rPr>
+          <w:rFonts w:ascii="Times New Roman" w:hAnsi="Times New Roman"/>
+          <w:sz w:val="28"/>
+          <w:szCs w:val="28"/>
+          <w:lang w:val="ru-RU"/>
+        </w:rPr>
+        <w:t xml:space="preserve"> </w:t>
+      </w:r>
+      <w:r>
+        <w:rPr>
+          <w:rFonts w:ascii="Times New Roman" w:hAnsi="Times New Roman"/>
+          <w:sz w:val="28"/>
+          <w:szCs w:val="28"/>
+          <w:lang w:val="ru-RU"/>
+        </w:rPr>
+        <w:t>,</w:t>
+      </w:r>
+      <w:proofErr w:type="gramEnd"/>
+      <w:r>
+        <w:rPr>
+          <w:rFonts w:ascii="Times New Roman" w:hAnsi="Times New Roman"/>
+          <w:sz w:val="28"/>
+          <w:szCs w:val="28"/>
+          <w:lang w:val="ru-RU"/>
+        </w:rPr>
+        <w:t xml:space="preserve"> який вілповідає за перем</w:t>
+      </w:r>
+      <w:r>
+        <w:rPr>
+          <w:rFonts w:ascii="Times New Roman" w:hAnsi="Times New Roman"/>
+          <w:sz w:val="28"/>
+          <w:szCs w:val="28"/>
+        </w:rPr>
+        <w:t>іщення, та задаємо відстань у відстоках</w:t>
       </w:r>
     </w:p>
     <w:p>
@@ -3046,9 +3108,9 @@
           <w:szCs w:val="28"/>
         </w:rPr>
         <w:drawing>
-          <wp:inline distT="0" distB="0" distL="0" distR="0" wp14:anchorId="7813AE4E" wp14:editId="3D5F5402">
-            <wp:extent cx="4465811" cy="2486038"/>
-            <wp:effectExtent l="133350" t="114300" r="125730" b="161925"/>
+          <wp:inline distT="0" distB="0" distL="0" distR="0" wp14:anchorId="7813AE4E" wp14:editId="254B39E8">
+            <wp:extent cx="3949700" cy="2198729"/>
+            <wp:effectExtent l="114300" t="114300" r="146050" b="144780"/>
             <wp:docPr id="18" name="Рисунок 18"/>
             <wp:cNvGraphicFramePr>
               <a:graphicFrameLocks xmlns:a="http://schemas.openxmlformats.org/drawingml/2006/main" noChangeAspect="1"/>
@@ -3068,7 +3130,7 @@
                   <pic:spPr bwMode="auto">
                     <a:xfrm>
                       <a:off x="0" y="0"/>
-                      <a:ext cx="4499442" cy="2504760"/>
+                      <a:ext cx="3986017" cy="2218946"/>
                     </a:xfrm>
                     <a:prstGeom prst="rect">
                       <a:avLst/>
@@ -3163,7 +3225,6 @@
           <w:sz w:val="28"/>
           <w:szCs w:val="28"/>
         </w:rPr>
-        <w:lastRenderedPageBreak/>
         <w:t>Висновок:</w:t>
       </w:r>
     </w:p>
@@ -3407,7 +3468,7 @@
       <w:hyperlink r:id="rId23" w:history="1">
         <w:r>
           <w:rPr>
-            <w:rStyle w:val="a3"/>
+            <w:rStyle w:val="Hyperlink"/>
             <w:rFonts w:ascii="Times New Roman" w:hAnsi="Times New Roman"/>
             <w:sz w:val="28"/>
             <w:szCs w:val="28"/>
@@ -3972,7 +4033,7 @@
     <w:lsdException w:name="Unresolved Mention" w:semiHidden="1" w:unhideWhenUsed="1"/>
     <w:lsdException w:name="Smart Link" w:semiHidden="1" w:unhideWhenUsed="1"/>
   </w:latentStyles>
-  <w:style w:type="paragraph" w:default="1" w:styleId="a">
+  <w:style w:type="paragraph" w:default="1" w:styleId="Normal">
     <w:name w:val="Normal"/>
     <w:qFormat/>
     <w:rsid w:val="00D42079"/>
@@ -3985,13 +4046,13 @@
       <w:lang w:val="uk-UA" w:eastAsia="zh-CN"/>
     </w:rPr>
   </w:style>
-  <w:style w:type="character" w:default="1" w:styleId="a0">
+  <w:style w:type="character" w:default="1" w:styleId="DefaultParagraphFont">
     <w:name w:val="Default Paragraph Font"/>
     <w:uiPriority w:val="1"/>
     <w:semiHidden/>
     <w:unhideWhenUsed/>
   </w:style>
-  <w:style w:type="table" w:default="1" w:styleId="a1">
+  <w:style w:type="table" w:default="1" w:styleId="TableNormal">
     <w:name w:val="Normal Table"/>
     <w:uiPriority w:val="99"/>
     <w:semiHidden/>
@@ -4006,15 +4067,15 @@
       </w:tblCellMar>
     </w:tblPr>
   </w:style>
-  <w:style w:type="numbering" w:default="1" w:styleId="a2">
+  <w:style w:type="numbering" w:default="1" w:styleId="NoList">
     <w:name w:val="No List"/>
     <w:uiPriority w:val="99"/>
     <w:semiHidden/>
     <w:unhideWhenUsed/>
   </w:style>
-  <w:style w:type="character" w:styleId="a3">
+  <w:style w:type="character" w:styleId="Hyperlink">
     <w:name w:val="Hyperlink"/>
-    <w:basedOn w:val="a0"/>
+    <w:basedOn w:val="DefaultParagraphFont"/>
     <w:uiPriority w:val="99"/>
     <w:unhideWhenUsed/>
     <w:rsid w:val="000D1862"/>
@@ -4023,9 +4084,9 @@
       <w:u w:val="single"/>
     </w:rPr>
   </w:style>
-  <w:style w:type="character" w:styleId="a4">
+  <w:style w:type="character" w:styleId="UnresolvedMention">
     <w:name w:val="Unresolved Mention"/>
-    <w:basedOn w:val="a0"/>
+    <w:basedOn w:val="DefaultParagraphFont"/>
     <w:uiPriority w:val="99"/>
     <w:semiHidden/>
     <w:unhideWhenUsed/>

</xml_diff>